<commit_message>
Fixed a small bug in the object of cache handler
</commit_message>
<xml_diff>
--- a/master-thesis.docx
+++ b/master-thesis.docx
@@ -47797,10 +47797,10 @@
           <w:noProof/>
         </w:rPr>
         <w:drawing>
-          <wp:inline distT="0" distB="0" distL="0" distR="0" wp14:anchorId="28805932" wp14:editId="5EEA9E04">
-            <wp:extent cx="6670364" cy="3514477"/>
-            <wp:effectExtent l="0" t="0" r="0" b="0"/>
-            <wp:docPr id="1" name="Bilde 1"/>
+          <wp:inline distT="0" distB="0" distL="0" distR="0" wp14:anchorId="49744F26" wp14:editId="4AA687C3">
+            <wp:extent cx="6620510" cy="3482671"/>
+            <wp:effectExtent l="0" t="0" r="8890" b="3810"/>
+            <wp:docPr id="4" name="Bilde 4"/>
             <wp:cNvGraphicFramePr>
               <a:graphicFrameLocks xmlns:a="http://schemas.openxmlformats.org/drawingml/2006/main" noChangeAspect="1"/>
             </wp:cNvGraphicFramePr>
@@ -47820,7 +47820,7 @@
                   <pic:spPr>
                     <a:xfrm>
                       <a:off x="0" y="0"/>
-                      <a:ext cx="6703707" cy="3532045"/>
+                      <a:ext cx="6638499" cy="3492134"/>
                     </a:xfrm>
                     <a:prstGeom prst="rect">
                       <a:avLst/>

</xml_diff>